<commit_message>
writing - confusion matrix and accuracy explanation
</commit_message>
<xml_diff>
--- a/Compsci361/Tutorial 1 and Assignment Notes.docx
+++ b/Compsci361/Tutorial 1 and Assignment Notes.docx
@@ -175,8 +175,6 @@
       </w:pPr>
     </w:p>
     <w:p/>
-    <w:p/>
-    <w:p/>
     <w:p>
       <w:r>
         <w:t>Techniques:</w:t>
@@ -225,6 +223,34 @@
       </w:r>
     </w:p>
     <w:p/>
+    <w:p/>
+    <w:p/>
+    <w:p/>
+    <w:p/>
+    <w:p/>
+    <w:p/>
+    <w:p/>
+    <w:p/>
+    <w:p/>
+    <w:p/>
+    <w:p/>
+    <w:p/>
+    <w:p/>
+    <w:p/>
+    <w:p>
+      <w:pPr>
+        <w:rPr>
+          <w:b/>
+        </w:rPr>
+      </w:pPr>
+      <w:r>
+        <w:rPr>
+          <w:b/>
+        </w:rPr>
+        <w:lastRenderedPageBreak/>
+        <w:t>Results</w:t>
+      </w:r>
+    </w:p>
     <w:p>
       <w:r>
         <w:t>Confusion Matrix Comparison</w:t>
@@ -238,14 +264,629 @@
           <w:numId w:val="5"/>
         </w:numPr>
       </w:pPr>
+      <w:r>
+        <w:t xml:space="preserve">Decision </w:t>
+      </w:r>
+      <w:r>
+        <w:t>trees</w:t>
+      </w:r>
+      <w:r>
+        <w:t xml:space="preserve"> were fitted on a random selection of 80% of the data from each set</w:t>
+      </w:r>
+      <w:r>
+        <w:t xml:space="preserve"> (training set)</w:t>
+      </w:r>
+    </w:p>
+    <w:p>
+      <w:pPr>
+        <w:pStyle w:val="ListParagraph"/>
+        <w:numPr>
+          <w:ilvl w:val="0"/>
+          <w:numId w:val="5"/>
+        </w:numPr>
+      </w:pPr>
+      <w:r>
+        <w:rPr>
+          <w:noProof/>
+        </w:rPr>
+        <w:drawing>
+          <wp:anchor distT="0" distB="0" distL="114300" distR="114300" simplePos="0" relativeHeight="251658240" behindDoc="1" locked="0" layoutInCell="1" allowOverlap="1" wp14:anchorId="2CA04320">
+            <wp:simplePos x="0" y="0"/>
+            <wp:positionH relativeFrom="margin">
+              <wp:align>center</wp:align>
+            </wp:positionH>
+            <wp:positionV relativeFrom="paragraph">
+              <wp:posOffset>455906</wp:posOffset>
+            </wp:positionV>
+            <wp:extent cx="6358255" cy="2879725"/>
+            <wp:effectExtent l="0" t="0" r="4445" b="15875"/>
+            <wp:wrapTight wrapText="bothSides">
+              <wp:wrapPolygon edited="0">
+                <wp:start x="0" y="0"/>
+                <wp:lineTo x="0" y="21576"/>
+                <wp:lineTo x="21550" y="21576"/>
+                <wp:lineTo x="21550" y="0"/>
+                <wp:lineTo x="0" y="0"/>
+              </wp:wrapPolygon>
+            </wp:wrapTight>
+            <wp:docPr id="1" name="Chart 1">
+              <a:extLst xmlns:a="http://schemas.openxmlformats.org/drawingml/2006/main">
+                <a:ext uri="{FF2B5EF4-FFF2-40B4-BE49-F238E27FC236}">
+                  <a16:creationId xmlns:a16="http://schemas.microsoft.com/office/drawing/2014/main" id="{C01300D3-79DA-41DD-BC42-09428987F3A6}"/>
+                </a:ext>
+              </a:extLst>
+            </wp:docPr>
+            <wp:cNvGraphicFramePr/>
+            <a:graphic xmlns:a="http://schemas.openxmlformats.org/drawingml/2006/main">
+              <a:graphicData uri="http://schemas.openxmlformats.org/drawingml/2006/chart">
+                <c:chart xmlns:c="http://schemas.openxmlformats.org/drawingml/2006/chart" xmlns:r="http://schemas.openxmlformats.org/officeDocument/2006/relationships" r:id="rId7"/>
+              </a:graphicData>
+            </a:graphic>
+            <wp14:sizeRelH relativeFrom="margin">
+              <wp14:pctWidth>0</wp14:pctWidth>
+            </wp14:sizeRelH>
+            <wp14:sizeRelV relativeFrom="margin">
+              <wp14:pctHeight>0</wp14:pctHeight>
+            </wp14:sizeRelV>
+          </wp:anchor>
+        </w:drawing>
+      </w:r>
+      <w:r>
+        <w:t>The distribution of test data from each set is overlaid to show that the distributions were similar thus comparisons are possible.</w:t>
+      </w:r>
+    </w:p>
+    <w:p>
+      <w:pPr>
+        <w:pStyle w:val="ListParagraph"/>
+      </w:pPr>
+    </w:p>
+    <w:p>
+      <w:pPr>
+        <w:pStyle w:val="ListParagraph"/>
+        <w:numPr>
+          <w:ilvl w:val="0"/>
+          <w:numId w:val="5"/>
+        </w:numPr>
+      </w:pPr>
+      <w:r>
+        <w:t xml:space="preserve"> </w:t>
+      </w:r>
+      <w:r>
+        <w:t>The confusion matrices are shown below:</w:t>
+      </w:r>
+    </w:p>
+    <w:p>
+      <w:r>
+        <w:t xml:space="preserve">The confusion matrix from </w:t>
+      </w:r>
+      <w:r>
+        <w:t xml:space="preserve">Obscured set B shows that the decision tree only predicts the majority class correctly. In comparison the confusion matrix from Obscured set A shows that the decision tree </w:t>
+      </w:r>
+      <w:r>
+        <w:t xml:space="preserve">correctly predicted more than just the majority class. </w:t>
+      </w:r>
+    </w:p>
+    <w:p>
+      <w:pPr>
+        <w:pStyle w:val="ListParagraph"/>
+        <w:numPr>
+          <w:ilvl w:val="0"/>
+          <w:numId w:val="5"/>
+        </w:numPr>
+      </w:pPr>
+      <w:r>
+        <w:t xml:space="preserve">Accuracy and Cross validation comparison </w:t>
+      </w:r>
+    </w:p>
+    <w:p>
+      <w:r>
+        <w:t xml:space="preserve">As a baseline, a dummy classifier was created that only predicted the majority class. The accuracy of this classifier was around 88%. </w:t>
+      </w:r>
+    </w:p>
+    <w:p>
+      <w:r>
+        <w:t xml:space="preserve">The decision tree fitted on both obscure sets A and B had 10-fold cross validation applied. The accuracy of the model was calculated at the end of each iteration. The results are as shown below: </w:t>
+      </w:r>
+    </w:p>
+    <w:tbl>
+      <w:tblPr>
+        <w:tblStyle w:val="TableGrid"/>
+        <w:tblW w:w="0" w:type="auto"/>
+        <w:tblLook w:val="04A0" w:firstRow="1" w:lastRow="0" w:firstColumn="1" w:lastColumn="0" w:noHBand="0" w:noVBand="1"/>
+      </w:tblPr>
+      <w:tblGrid>
+        <w:gridCol w:w="915"/>
+        <w:gridCol w:w="983"/>
+        <w:gridCol w:w="723"/>
+        <w:gridCol w:w="723"/>
+        <w:gridCol w:w="723"/>
+        <w:gridCol w:w="723"/>
+        <w:gridCol w:w="723"/>
+        <w:gridCol w:w="723"/>
+        <w:gridCol w:w="723"/>
+        <w:gridCol w:w="723"/>
+        <w:gridCol w:w="723"/>
+        <w:gridCol w:w="611"/>
+      </w:tblGrid>
+      <w:tr>
+        <w:tc>
+          <w:tcPr>
+            <w:tcW w:w="915" w:type="dxa"/>
+            <w:vMerge w:val="restart"/>
+            <w:tcBorders>
+              <w:top w:val="single" w:sz="4" w:space="0" w:color="auto"/>
+              <w:left w:val="single" w:sz="4" w:space="0" w:color="auto"/>
+              <w:right w:val="single" w:sz="4" w:space="0" w:color="auto"/>
+            </w:tcBorders>
+            <w:shd w:val="clear" w:color="auto" w:fill="auto"/>
+          </w:tcPr>
+          <w:p/>
+        </w:tc>
+        <w:tc>
+          <w:tcPr>
+            <w:tcW w:w="8101" w:type="dxa"/>
+            <w:gridSpan w:val="11"/>
+            <w:tcBorders>
+              <w:left w:val="single" w:sz="4" w:space="0" w:color="auto"/>
+            </w:tcBorders>
+          </w:tcPr>
+          <w:p>
+            <w:pPr>
+              <w:jc w:val="center"/>
+            </w:pPr>
+            <w:r>
+              <w:t>Cross validation iterations</w:t>
+            </w:r>
+          </w:p>
+        </w:tc>
+      </w:tr>
+      <w:tr>
+        <w:tc>
+          <w:tcPr>
+            <w:tcW w:w="915" w:type="dxa"/>
+            <w:vMerge/>
+            <w:tcBorders>
+              <w:left w:val="single" w:sz="4" w:space="0" w:color="auto"/>
+              <w:bottom w:val="single" w:sz="4" w:space="0" w:color="auto"/>
+              <w:right w:val="single" w:sz="4" w:space="0" w:color="auto"/>
+            </w:tcBorders>
+            <w:shd w:val="clear" w:color="auto" w:fill="auto"/>
+          </w:tcPr>
+          <w:p/>
+        </w:tc>
+        <w:tc>
+          <w:tcPr>
+            <w:tcW w:w="983" w:type="dxa"/>
+            <w:tcBorders>
+              <w:left w:val="single" w:sz="4" w:space="0" w:color="auto"/>
+            </w:tcBorders>
+          </w:tcPr>
+          <w:p/>
+        </w:tc>
+        <w:tc>
+          <w:tcPr>
+            <w:tcW w:w="723" w:type="dxa"/>
+          </w:tcPr>
+          <w:p>
+            <w:r>
+              <w:t>1</w:t>
+            </w:r>
+          </w:p>
+        </w:tc>
+        <w:tc>
+          <w:tcPr>
+            <w:tcW w:w="723" w:type="dxa"/>
+          </w:tcPr>
+          <w:p>
+            <w:r>
+              <w:t>2</w:t>
+            </w:r>
+          </w:p>
+        </w:tc>
+        <w:tc>
+          <w:tcPr>
+            <w:tcW w:w="723" w:type="dxa"/>
+          </w:tcPr>
+          <w:p>
+            <w:r>
+              <w:t>3</w:t>
+            </w:r>
+          </w:p>
+        </w:tc>
+        <w:tc>
+          <w:tcPr>
+            <w:tcW w:w="723" w:type="dxa"/>
+          </w:tcPr>
+          <w:p>
+            <w:r>
+              <w:t>4</w:t>
+            </w:r>
+          </w:p>
+        </w:tc>
+        <w:tc>
+          <w:tcPr>
+            <w:tcW w:w="723" w:type="dxa"/>
+          </w:tcPr>
+          <w:p>
+            <w:r>
+              <w:t>5</w:t>
+            </w:r>
+          </w:p>
+        </w:tc>
+        <w:tc>
+          <w:tcPr>
+            <w:tcW w:w="723" w:type="dxa"/>
+          </w:tcPr>
+          <w:p>
+            <w:r>
+              <w:t>6</w:t>
+            </w:r>
+          </w:p>
+        </w:tc>
+        <w:tc>
+          <w:tcPr>
+            <w:tcW w:w="723" w:type="dxa"/>
+          </w:tcPr>
+          <w:p>
+            <w:r>
+              <w:t>7</w:t>
+            </w:r>
+          </w:p>
+        </w:tc>
+        <w:tc>
+          <w:tcPr>
+            <w:tcW w:w="723" w:type="dxa"/>
+          </w:tcPr>
+          <w:p>
+            <w:r>
+              <w:t>8</w:t>
+            </w:r>
+          </w:p>
+        </w:tc>
+        <w:tc>
+          <w:tcPr>
+            <w:tcW w:w="723" w:type="dxa"/>
+          </w:tcPr>
+          <w:p>
+            <w:r>
+              <w:t>9</w:t>
+            </w:r>
+          </w:p>
+        </w:tc>
+        <w:tc>
+          <w:tcPr>
+            <w:tcW w:w="611" w:type="dxa"/>
+          </w:tcPr>
+          <w:p>
+            <w:r>
+              <w:t>10</w:t>
+            </w:r>
+          </w:p>
+        </w:tc>
+      </w:tr>
+      <w:tr>
+        <w:tc>
+          <w:tcPr>
+            <w:tcW w:w="915" w:type="dxa"/>
+            <w:vMerge w:val="restart"/>
+            <w:tcBorders>
+              <w:top w:val="single" w:sz="4" w:space="0" w:color="auto"/>
+            </w:tcBorders>
+          </w:tcPr>
+          <w:p>
+            <w:pPr>
+              <w:jc w:val="center"/>
+            </w:pPr>
+          </w:p>
+          <w:p>
+            <w:pPr>
+              <w:jc w:val="center"/>
+            </w:pPr>
+            <w:r>
+              <w:t>Dataset</w:t>
+            </w:r>
+          </w:p>
+        </w:tc>
+        <w:tc>
+          <w:tcPr>
+            <w:tcW w:w="983" w:type="dxa"/>
+          </w:tcPr>
+          <w:p>
+            <w:r>
+              <w:t>Obscure A</w:t>
+            </w:r>
+          </w:p>
+        </w:tc>
+        <w:tc>
+          <w:tcPr>
+            <w:tcW w:w="723" w:type="dxa"/>
+          </w:tcPr>
+          <w:p>
+            <w:r>
+              <w:t>0.920</w:t>
+            </w:r>
+          </w:p>
+        </w:tc>
+        <w:tc>
+          <w:tcPr>
+            <w:tcW w:w="723" w:type="dxa"/>
+          </w:tcPr>
+          <w:p>
+            <w:r>
+              <w:t>0.92</w:t>
+            </w:r>
+          </w:p>
+        </w:tc>
+        <w:tc>
+          <w:tcPr>
+            <w:tcW w:w="723" w:type="dxa"/>
+          </w:tcPr>
+          <w:p>
+            <w:r>
+              <w:t>0.921</w:t>
+            </w:r>
+          </w:p>
+        </w:tc>
+        <w:tc>
+          <w:tcPr>
+            <w:tcW w:w="723" w:type="dxa"/>
+          </w:tcPr>
+          <w:p>
+            <w:r>
+              <w:t>0.92</w:t>
+            </w:r>
+          </w:p>
+        </w:tc>
+        <w:tc>
+          <w:tcPr>
+            <w:tcW w:w="723" w:type="dxa"/>
+          </w:tcPr>
+          <w:p>
+            <w:r>
+              <w:t>0.919</w:t>
+            </w:r>
+          </w:p>
+        </w:tc>
+        <w:tc>
+          <w:tcPr>
+            <w:tcW w:w="723" w:type="dxa"/>
+          </w:tcPr>
+          <w:p>
+            <w:r>
+              <w:t>0.923</w:t>
+            </w:r>
+          </w:p>
+        </w:tc>
+        <w:tc>
+          <w:tcPr>
+            <w:tcW w:w="723" w:type="dxa"/>
+          </w:tcPr>
+          <w:p>
+            <w:r>
+              <w:t>0.920</w:t>
+            </w:r>
+          </w:p>
+        </w:tc>
+        <w:tc>
+          <w:tcPr>
+            <w:tcW w:w="723" w:type="dxa"/>
+          </w:tcPr>
+          <w:p>
+            <w:r>
+              <w:t>0.922</w:t>
+            </w:r>
+          </w:p>
+        </w:tc>
+        <w:tc>
+          <w:tcPr>
+            <w:tcW w:w="723" w:type="dxa"/>
+          </w:tcPr>
+          <w:p>
+            <w:r>
+              <w:t>0.917</w:t>
+            </w:r>
+          </w:p>
+        </w:tc>
+        <w:tc>
+          <w:tcPr>
+            <w:tcW w:w="611" w:type="dxa"/>
+          </w:tcPr>
+          <w:p>
+            <w:r>
+              <w:t>0.92</w:t>
+            </w:r>
+          </w:p>
+        </w:tc>
+      </w:tr>
+      <w:tr>
+        <w:tc>
+          <w:tcPr>
+            <w:tcW w:w="915" w:type="dxa"/>
+            <w:vMerge/>
+          </w:tcPr>
+          <w:p/>
+        </w:tc>
+        <w:tc>
+          <w:tcPr>
+            <w:tcW w:w="983" w:type="dxa"/>
+          </w:tcPr>
+          <w:p>
+            <w:r>
+              <w:t>Obscure B</w:t>
+            </w:r>
+          </w:p>
+        </w:tc>
+        <w:tc>
+          <w:tcPr>
+            <w:tcW w:w="723" w:type="dxa"/>
+          </w:tcPr>
+          <w:p>
+            <w:r>
+              <w:t>0.886</w:t>
+            </w:r>
+          </w:p>
+        </w:tc>
+        <w:tc>
+          <w:tcPr>
+            <w:tcW w:w="723" w:type="dxa"/>
+          </w:tcPr>
+          <w:p>
+            <w:r>
+              <w:t>0.885</w:t>
+            </w:r>
+          </w:p>
+        </w:tc>
+        <w:tc>
+          <w:tcPr>
+            <w:tcW w:w="723" w:type="dxa"/>
+          </w:tcPr>
+          <w:p>
+            <w:r>
+              <w:t>0.887</w:t>
+            </w:r>
+          </w:p>
+        </w:tc>
+        <w:tc>
+          <w:tcPr>
+            <w:tcW w:w="723" w:type="dxa"/>
+          </w:tcPr>
+          <w:p>
+            <w:r>
+              <w:t>0.886</w:t>
+            </w:r>
+          </w:p>
+        </w:tc>
+        <w:tc>
+          <w:tcPr>
+            <w:tcW w:w="723" w:type="dxa"/>
+          </w:tcPr>
+          <w:p>
+            <w:r>
+              <w:t>0.886</w:t>
+            </w:r>
+          </w:p>
+        </w:tc>
+        <w:tc>
+          <w:tcPr>
+            <w:tcW w:w="723" w:type="dxa"/>
+          </w:tcPr>
+          <w:p>
+            <w:r>
+              <w:t>0.884</w:t>
+            </w:r>
+          </w:p>
+        </w:tc>
+        <w:tc>
+          <w:tcPr>
+            <w:tcW w:w="723" w:type="dxa"/>
+          </w:tcPr>
+          <w:p>
+            <w:r>
+              <w:t>0.885</w:t>
+            </w:r>
+          </w:p>
+        </w:tc>
+        <w:tc>
+          <w:tcPr>
+            <w:tcW w:w="723" w:type="dxa"/>
+          </w:tcPr>
+          <w:p>
+            <w:r>
+              <w:t>0.885</w:t>
+            </w:r>
+          </w:p>
+        </w:tc>
+        <w:tc>
+          <w:tcPr>
+            <w:tcW w:w="723" w:type="dxa"/>
+          </w:tcPr>
+          <w:p>
+            <w:r>
+              <w:t>0.885</w:t>
+            </w:r>
+          </w:p>
+        </w:tc>
+        <w:tc>
+          <w:tcPr>
+            <w:tcW w:w="611" w:type="dxa"/>
+          </w:tcPr>
+          <w:p>
+            <w:r>
+              <w:t>0.88</w:t>
+            </w:r>
+          </w:p>
+        </w:tc>
+      </w:tr>
+    </w:tbl>
+    <w:p/>
+    <w:p/>
+    <w:p/>
+    <w:p/>
+    <w:p>
+      <w:r>
+        <w:lastRenderedPageBreak/>
+        <w:t xml:space="preserve">The accuracy of the decision tree </w:t>
+      </w:r>
+      <w:r>
+        <w:t xml:space="preserve">fitted to obscure B stays around 88% which is </w:t>
+      </w:r>
+      <w:proofErr w:type="gramStart"/>
+      <w:r>
+        <w:t>similar to</w:t>
+      </w:r>
+      <w:proofErr w:type="gramEnd"/>
+      <w:r>
+        <w:t xml:space="preserve"> the accuracy of only predicting the majority correctly.</w:t>
+      </w:r>
+      <w:r>
+        <w:t xml:space="preserve"> Examining the confusion matrix above, it was observed</w:t>
+      </w:r>
+      <w:r>
+        <w:t xml:space="preserve"> the</w:t>
+      </w:r>
+      <w:r>
+        <w:t xml:space="preserve"> decision tree in that iteration predicted only the majority class correctly. </w:t>
+      </w:r>
+      <w:r>
+        <w:t xml:space="preserve">It can be postulated that the decision tree fitted to obscure B is only predicting the majority class correctly. </w:t>
+      </w:r>
+    </w:p>
+    <w:p>
+      <w:r>
+        <w:t xml:space="preserve">In comparison the accuracy of the decision tree fitted to obscure A is </w:t>
+      </w:r>
+      <w:r>
+        <w:t>consistently</w:t>
+      </w:r>
+      <w:r>
+        <w:t xml:space="preserve"> 92%.</w:t>
+      </w:r>
+      <w:r>
+        <w:t xml:space="preserve"> This is higher than the decision tree fitted to </w:t>
+      </w:r>
+      <w:r>
+        <w:t xml:space="preserve">obscure B and the dummy classifier. </w:t>
+      </w:r>
+    </w:p>
+    <w:p>
+      <w:r>
+        <w:t xml:space="preserve">Using the confusion matrix and the accuracy evidence I am concluding that Obscure set A is the original dataset and </w:t>
+      </w:r>
+      <w:proofErr w:type="spellStart"/>
+      <w:r>
+        <w:t>Obsure</w:t>
+      </w:r>
+      <w:proofErr w:type="spellEnd"/>
+      <w:r>
+        <w:t xml:space="preserve"> set B has been shuffled. </w:t>
+      </w:r>
+    </w:p>
+    <w:p>
       <w:bookmarkStart w:id="0" w:name="_GoBack"/>
       <w:bookmarkEnd w:id="0"/>
     </w:p>
-    <w:p/>
-    <w:p/>
-    <w:p/>
     <w:sectPr>
-      <w:headerReference w:type="default" r:id="rId7"/>
+      <w:headerReference w:type="default" r:id="rId8"/>
       <w:pgSz w:w="11906" w:h="16838"/>
       <w:pgMar w:top="1440" w:right="1440" w:bottom="1440" w:left="1440" w:header="708" w:footer="708" w:gutter="0"/>
       <w:cols w:space="708"/>
@@ -1296,7 +1937,1380 @@
       <w:contextualSpacing/>
     </w:pPr>
   </w:style>
+  <w:style w:type="paragraph" w:styleId="BalloonText">
+    <w:name w:val="Balloon Text"/>
+    <w:basedOn w:val="Normal"/>
+    <w:link w:val="BalloonTextChar"/>
+    <w:uiPriority w:val="99"/>
+    <w:semiHidden/>
+    <w:unhideWhenUsed/>
+    <w:rsid w:val="00EF5CE4"/>
+    <w:pPr>
+      <w:spacing w:after="0" w:line="240" w:lineRule="auto"/>
+    </w:pPr>
+    <w:rPr>
+      <w:rFonts w:ascii="Segoe UI" w:hAnsi="Segoe UI" w:cs="Segoe UI"/>
+      <w:sz w:val="18"/>
+      <w:szCs w:val="18"/>
+    </w:rPr>
+  </w:style>
+  <w:style w:type="character" w:customStyle="1" w:styleId="BalloonTextChar">
+    <w:name w:val="Balloon Text Char"/>
+    <w:basedOn w:val="DefaultParagraphFont"/>
+    <w:link w:val="BalloonText"/>
+    <w:uiPriority w:val="99"/>
+    <w:semiHidden/>
+    <w:rsid w:val="00EF5CE4"/>
+    <w:rPr>
+      <w:rFonts w:ascii="Segoe UI" w:hAnsi="Segoe UI" w:cs="Segoe UI"/>
+      <w:sz w:val="18"/>
+      <w:szCs w:val="18"/>
+    </w:rPr>
+  </w:style>
+  <w:style w:type="table" w:styleId="TableGrid">
+    <w:name w:val="Table Grid"/>
+    <w:basedOn w:val="TableNormal"/>
+    <w:uiPriority w:val="39"/>
+    <w:rsid w:val="009209E5"/>
+    <w:pPr>
+      <w:spacing w:after="0" w:line="240" w:lineRule="auto"/>
+    </w:pPr>
+    <w:tblPr>
+      <w:tblBorders>
+        <w:top w:val="single" w:sz="4" w:space="0" w:color="auto"/>
+        <w:left w:val="single" w:sz="4" w:space="0" w:color="auto"/>
+        <w:bottom w:val="single" w:sz="4" w:space="0" w:color="auto"/>
+        <w:right w:val="single" w:sz="4" w:space="0" w:color="auto"/>
+        <w:insideH w:val="single" w:sz="4" w:space="0" w:color="auto"/>
+        <w:insideV w:val="single" w:sz="4" w:space="0" w:color="auto"/>
+      </w:tblBorders>
+    </w:tblPr>
+  </w:style>
+  <w:style w:type="paragraph" w:styleId="HTMLPreformatted">
+    <w:name w:val="HTML Preformatted"/>
+    <w:basedOn w:val="Normal"/>
+    <w:link w:val="HTMLPreformattedChar"/>
+    <w:uiPriority w:val="99"/>
+    <w:semiHidden/>
+    <w:unhideWhenUsed/>
+    <w:rsid w:val="009209E5"/>
+    <w:pPr>
+      <w:tabs>
+        <w:tab w:val="left" w:pos="916"/>
+        <w:tab w:val="left" w:pos="1832"/>
+        <w:tab w:val="left" w:pos="2748"/>
+        <w:tab w:val="left" w:pos="3664"/>
+        <w:tab w:val="left" w:pos="4580"/>
+        <w:tab w:val="left" w:pos="5496"/>
+        <w:tab w:val="left" w:pos="6412"/>
+        <w:tab w:val="left" w:pos="7328"/>
+        <w:tab w:val="left" w:pos="8244"/>
+        <w:tab w:val="left" w:pos="9160"/>
+        <w:tab w:val="left" w:pos="10076"/>
+        <w:tab w:val="left" w:pos="10992"/>
+        <w:tab w:val="left" w:pos="11908"/>
+        <w:tab w:val="left" w:pos="12824"/>
+        <w:tab w:val="left" w:pos="13740"/>
+        <w:tab w:val="left" w:pos="14656"/>
+      </w:tabs>
+      <w:spacing w:after="0" w:line="240" w:lineRule="auto"/>
+    </w:pPr>
+    <w:rPr>
+      <w:rFonts w:ascii="Courier New" w:eastAsia="Times New Roman" w:hAnsi="Courier New" w:cs="Courier New"/>
+      <w:sz w:val="20"/>
+      <w:szCs w:val="20"/>
+      <w:lang w:eastAsia="en-NZ"/>
+    </w:rPr>
+  </w:style>
+  <w:style w:type="character" w:customStyle="1" w:styleId="HTMLPreformattedChar">
+    <w:name w:val="HTML Preformatted Char"/>
+    <w:basedOn w:val="DefaultParagraphFont"/>
+    <w:link w:val="HTMLPreformatted"/>
+    <w:uiPriority w:val="99"/>
+    <w:semiHidden/>
+    <w:rsid w:val="009209E5"/>
+    <w:rPr>
+      <w:rFonts w:ascii="Courier New" w:eastAsia="Times New Roman" w:hAnsi="Courier New" w:cs="Courier New"/>
+      <w:sz w:val="20"/>
+      <w:szCs w:val="20"/>
+      <w:lang w:eastAsia="en-NZ"/>
+    </w:rPr>
+  </w:style>
 </w:styles>
+</file>
+
+<file path=word/charts/chart1.xml><?xml version="1.0" encoding="utf-8"?>
+<c:chartSpace xmlns:c="http://schemas.openxmlformats.org/drawingml/2006/chart" xmlns:a="http://schemas.openxmlformats.org/drawingml/2006/main" xmlns:r="http://schemas.openxmlformats.org/officeDocument/2006/relationships" xmlns:c16r2="http://schemas.microsoft.com/office/drawing/2015/06/chart">
+  <c:date1904 val="0"/>
+  <c:lang val="en-US"/>
+  <c:roundedCorners val="0"/>
+  <mc:AlternateContent xmlns:mc="http://schemas.openxmlformats.org/markup-compatibility/2006">
+    <mc:Choice xmlns:c14="http://schemas.microsoft.com/office/drawing/2007/8/2/chart" Requires="c14">
+      <c14:style val="102"/>
+    </mc:Choice>
+    <mc:Fallback>
+      <c:style val="2"/>
+    </mc:Fallback>
+  </mc:AlternateContent>
+  <c:chart>
+    <c:title>
+      <c:tx>
+        <c:rich>
+          <a:bodyPr rot="0" spcFirstLastPara="1" vertOverflow="ellipsis" vert="horz" wrap="square" anchor="ctr" anchorCtr="1"/>
+          <a:lstStyle/>
+          <a:p>
+            <a:pPr>
+              <a:defRPr sz="1400" b="0" i="0" u="none" strike="noStrike" kern="1200" spc="0" baseline="0">
+                <a:solidFill>
+                  <a:schemeClr val="tx1">
+                    <a:lumMod val="65000"/>
+                    <a:lumOff val="35000"/>
+                  </a:schemeClr>
+                </a:solidFill>
+                <a:latin typeface="+mn-lt"/>
+                <a:ea typeface="+mn-ea"/>
+                <a:cs typeface="+mn-cs"/>
+              </a:defRPr>
+            </a:pPr>
+            <a:r>
+              <a:rPr lang="en-NZ"/>
+              <a:t>Distribution</a:t>
+            </a:r>
+            <a:r>
+              <a:rPr lang="en-NZ" baseline="0"/>
+              <a:t> of Test Data </a:t>
+            </a:r>
+            <a:endParaRPr lang="en-NZ"/>
+          </a:p>
+        </c:rich>
+      </c:tx>
+      <c:overlay val="0"/>
+      <c:spPr>
+        <a:noFill/>
+        <a:ln>
+          <a:noFill/>
+        </a:ln>
+        <a:effectLst/>
+      </c:spPr>
+      <c:txPr>
+        <a:bodyPr rot="0" spcFirstLastPara="1" vertOverflow="ellipsis" vert="horz" wrap="square" anchor="ctr" anchorCtr="1"/>
+        <a:lstStyle/>
+        <a:p>
+          <a:pPr>
+            <a:defRPr sz="1400" b="0" i="0" u="none" strike="noStrike" kern="1200" spc="0" baseline="0">
+              <a:solidFill>
+                <a:schemeClr val="tx1">
+                  <a:lumMod val="65000"/>
+                  <a:lumOff val="35000"/>
+                </a:schemeClr>
+              </a:solidFill>
+              <a:latin typeface="+mn-lt"/>
+              <a:ea typeface="+mn-ea"/>
+              <a:cs typeface="+mn-cs"/>
+            </a:defRPr>
+          </a:pPr>
+          <a:endParaRPr lang="en-US"/>
+        </a:p>
+      </c:txPr>
+    </c:title>
+    <c:autoTitleDeleted val="0"/>
+    <c:plotArea>
+      <c:layout/>
+      <c:barChart>
+        <c:barDir val="col"/>
+        <c:grouping val="clustered"/>
+        <c:varyColors val="0"/>
+        <c:ser>
+          <c:idx val="0"/>
+          <c:order val="0"/>
+          <c:tx>
+            <c:strRef>
+              <c:f>Sheet1!$C$1</c:f>
+              <c:strCache>
+                <c:ptCount val="1"/>
+                <c:pt idx="0">
+                  <c:v>Obscured A</c:v>
+                </c:pt>
+              </c:strCache>
+            </c:strRef>
+          </c:tx>
+          <c:spPr>
+            <a:solidFill>
+              <a:schemeClr val="accent1"/>
+            </a:solidFill>
+            <a:ln>
+              <a:noFill/>
+            </a:ln>
+            <a:effectLst/>
+          </c:spPr>
+          <c:invertIfNegative val="0"/>
+          <c:cat>
+            <c:strRef>
+              <c:f>Sheet1!$A$2:$A$25</c:f>
+              <c:strCache>
+                <c:ptCount val="24"/>
+                <c:pt idx="0">
+                  <c:v>a</c:v>
+                </c:pt>
+                <c:pt idx="1">
+                  <c:v>b</c:v>
+                </c:pt>
+                <c:pt idx="2">
+                  <c:v>c</c:v>
+                </c:pt>
+                <c:pt idx="3">
+                  <c:v>d</c:v>
+                </c:pt>
+                <c:pt idx="4">
+                  <c:v>e</c:v>
+                </c:pt>
+                <c:pt idx="5">
+                  <c:v>f</c:v>
+                </c:pt>
+                <c:pt idx="6">
+                  <c:v>g</c:v>
+                </c:pt>
+                <c:pt idx="7">
+                  <c:v>h</c:v>
+                </c:pt>
+                <c:pt idx="8">
+                  <c:v>i</c:v>
+                </c:pt>
+                <c:pt idx="9">
+                  <c:v>j</c:v>
+                </c:pt>
+                <c:pt idx="10">
+                  <c:v>k</c:v>
+                </c:pt>
+                <c:pt idx="11">
+                  <c:v>l</c:v>
+                </c:pt>
+                <c:pt idx="12">
+                  <c:v>m</c:v>
+                </c:pt>
+                <c:pt idx="13">
+                  <c:v>n</c:v>
+                </c:pt>
+                <c:pt idx="14">
+                  <c:v>o</c:v>
+                </c:pt>
+                <c:pt idx="15">
+                  <c:v>p</c:v>
+                </c:pt>
+                <c:pt idx="16">
+                  <c:v>q</c:v>
+                </c:pt>
+                <c:pt idx="17">
+                  <c:v>r</c:v>
+                </c:pt>
+                <c:pt idx="18">
+                  <c:v>s</c:v>
+                </c:pt>
+                <c:pt idx="19">
+                  <c:v>t</c:v>
+                </c:pt>
+                <c:pt idx="20">
+                  <c:v>u</c:v>
+                </c:pt>
+                <c:pt idx="21">
+                  <c:v>v</c:v>
+                </c:pt>
+                <c:pt idx="22">
+                  <c:v>w</c:v>
+                </c:pt>
+                <c:pt idx="23">
+                  <c:v>x</c:v>
+                </c:pt>
+              </c:strCache>
+            </c:strRef>
+          </c:cat>
+          <c:val>
+            <c:numRef>
+              <c:f>Sheet1!$C$2:$C$25</c:f>
+              <c:numCache>
+                <c:formatCode>General</c:formatCode>
+                <c:ptCount val="24"/>
+                <c:pt idx="0">
+                  <c:v>0</c:v>
+                </c:pt>
+                <c:pt idx="1">
+                  <c:v>33</c:v>
+                </c:pt>
+                <c:pt idx="2">
+                  <c:v>6767</c:v>
+                </c:pt>
+                <c:pt idx="3">
+                  <c:v>3</c:v>
+                </c:pt>
+                <c:pt idx="4">
+                  <c:v>2</c:v>
+                </c:pt>
+                <c:pt idx="5">
+                  <c:v>10</c:v>
+                </c:pt>
+                <c:pt idx="6">
+                  <c:v>19</c:v>
+                </c:pt>
+                <c:pt idx="7">
+                  <c:v>84</c:v>
+                </c:pt>
+                <c:pt idx="8">
+                  <c:v>7</c:v>
+                </c:pt>
+                <c:pt idx="9">
+                  <c:v>0</c:v>
+                </c:pt>
+                <c:pt idx="10">
+                  <c:v>13</c:v>
+                </c:pt>
+                <c:pt idx="11">
+                  <c:v>13</c:v>
+                </c:pt>
+                <c:pt idx="12">
+                  <c:v>0</c:v>
+                </c:pt>
+                <c:pt idx="13">
+                  <c:v>1</c:v>
+                </c:pt>
+                <c:pt idx="14">
+                  <c:v>23</c:v>
+                </c:pt>
+                <c:pt idx="15">
+                  <c:v>4</c:v>
+                </c:pt>
+                <c:pt idx="16">
+                  <c:v>78</c:v>
+                </c:pt>
+                <c:pt idx="17">
+                  <c:v>4</c:v>
+                </c:pt>
+                <c:pt idx="18">
+                  <c:v>2</c:v>
+                </c:pt>
+                <c:pt idx="19">
+                  <c:v>424</c:v>
+                </c:pt>
+                <c:pt idx="20">
+                  <c:v>1</c:v>
+                </c:pt>
+                <c:pt idx="21">
+                  <c:v>134</c:v>
+                </c:pt>
+                <c:pt idx="22">
+                  <c:v>9</c:v>
+                </c:pt>
+                <c:pt idx="23">
+                  <c:v>1</c:v>
+                </c:pt>
+              </c:numCache>
+            </c:numRef>
+          </c:val>
+          <c:extLst>
+            <c:ext xmlns:c16="http://schemas.microsoft.com/office/drawing/2014/chart" uri="{C3380CC4-5D6E-409C-BE32-E72D297353CC}">
+              <c16:uniqueId val="{00000000-A2A1-4648-8477-86582EC37AF8}"/>
+            </c:ext>
+          </c:extLst>
+        </c:ser>
+        <c:ser>
+          <c:idx val="1"/>
+          <c:order val="1"/>
+          <c:tx>
+            <c:strRef>
+              <c:f>Sheet1!$D$1</c:f>
+              <c:strCache>
+                <c:ptCount val="1"/>
+                <c:pt idx="0">
+                  <c:v>Obscured B</c:v>
+                </c:pt>
+              </c:strCache>
+            </c:strRef>
+          </c:tx>
+          <c:spPr>
+            <a:solidFill>
+              <a:schemeClr val="accent2"/>
+            </a:solidFill>
+            <a:ln>
+              <a:noFill/>
+            </a:ln>
+            <a:effectLst/>
+          </c:spPr>
+          <c:invertIfNegative val="0"/>
+          <c:cat>
+            <c:strRef>
+              <c:f>Sheet1!$A$2:$A$25</c:f>
+              <c:strCache>
+                <c:ptCount val="24"/>
+                <c:pt idx="0">
+                  <c:v>a</c:v>
+                </c:pt>
+                <c:pt idx="1">
+                  <c:v>b</c:v>
+                </c:pt>
+                <c:pt idx="2">
+                  <c:v>c</c:v>
+                </c:pt>
+                <c:pt idx="3">
+                  <c:v>d</c:v>
+                </c:pt>
+                <c:pt idx="4">
+                  <c:v>e</c:v>
+                </c:pt>
+                <c:pt idx="5">
+                  <c:v>f</c:v>
+                </c:pt>
+                <c:pt idx="6">
+                  <c:v>g</c:v>
+                </c:pt>
+                <c:pt idx="7">
+                  <c:v>h</c:v>
+                </c:pt>
+                <c:pt idx="8">
+                  <c:v>i</c:v>
+                </c:pt>
+                <c:pt idx="9">
+                  <c:v>j</c:v>
+                </c:pt>
+                <c:pt idx="10">
+                  <c:v>k</c:v>
+                </c:pt>
+                <c:pt idx="11">
+                  <c:v>l</c:v>
+                </c:pt>
+                <c:pt idx="12">
+                  <c:v>m</c:v>
+                </c:pt>
+                <c:pt idx="13">
+                  <c:v>n</c:v>
+                </c:pt>
+                <c:pt idx="14">
+                  <c:v>o</c:v>
+                </c:pt>
+                <c:pt idx="15">
+                  <c:v>p</c:v>
+                </c:pt>
+                <c:pt idx="16">
+                  <c:v>q</c:v>
+                </c:pt>
+                <c:pt idx="17">
+                  <c:v>r</c:v>
+                </c:pt>
+                <c:pt idx="18">
+                  <c:v>s</c:v>
+                </c:pt>
+                <c:pt idx="19">
+                  <c:v>t</c:v>
+                </c:pt>
+                <c:pt idx="20">
+                  <c:v>u</c:v>
+                </c:pt>
+                <c:pt idx="21">
+                  <c:v>v</c:v>
+                </c:pt>
+                <c:pt idx="22">
+                  <c:v>w</c:v>
+                </c:pt>
+                <c:pt idx="23">
+                  <c:v>x</c:v>
+                </c:pt>
+              </c:strCache>
+            </c:strRef>
+          </c:cat>
+          <c:val>
+            <c:numRef>
+              <c:f>Sheet1!$D$2:$D$25</c:f>
+              <c:numCache>
+                <c:formatCode>General</c:formatCode>
+                <c:ptCount val="24"/>
+                <c:pt idx="0">
+                  <c:v>1</c:v>
+                </c:pt>
+                <c:pt idx="1">
+                  <c:v>23</c:v>
+                </c:pt>
+                <c:pt idx="2">
+                  <c:v>6782</c:v>
+                </c:pt>
+                <c:pt idx="3">
+                  <c:v>4</c:v>
+                </c:pt>
+                <c:pt idx="4">
+                  <c:v>2</c:v>
+                </c:pt>
+                <c:pt idx="5">
+                  <c:v>8</c:v>
+                </c:pt>
+                <c:pt idx="6">
+                  <c:v>21</c:v>
+                </c:pt>
+                <c:pt idx="7">
+                  <c:v>101</c:v>
+                </c:pt>
+                <c:pt idx="8">
+                  <c:v>5</c:v>
+                </c:pt>
+                <c:pt idx="9">
+                  <c:v>2</c:v>
+                </c:pt>
+                <c:pt idx="10">
+                  <c:v>13</c:v>
+                </c:pt>
+                <c:pt idx="11">
+                  <c:v>13</c:v>
+                </c:pt>
+                <c:pt idx="12">
+                  <c:v>1</c:v>
+                </c:pt>
+                <c:pt idx="13">
+                  <c:v>0</c:v>
+                </c:pt>
+                <c:pt idx="14">
+                  <c:v>12</c:v>
+                </c:pt>
+                <c:pt idx="15">
+                  <c:v>2</c:v>
+                </c:pt>
+                <c:pt idx="16">
+                  <c:v>54</c:v>
+                </c:pt>
+                <c:pt idx="17">
+                  <c:v>2</c:v>
+                </c:pt>
+                <c:pt idx="18">
+                  <c:v>5</c:v>
+                </c:pt>
+                <c:pt idx="19">
+                  <c:v>401</c:v>
+                </c:pt>
+                <c:pt idx="20">
+                  <c:v>1</c:v>
+                </c:pt>
+                <c:pt idx="21">
+                  <c:v>173</c:v>
+                </c:pt>
+                <c:pt idx="22">
+                  <c:v>4</c:v>
+                </c:pt>
+                <c:pt idx="23">
+                  <c:v>2</c:v>
+                </c:pt>
+              </c:numCache>
+            </c:numRef>
+          </c:val>
+          <c:extLst>
+            <c:ext xmlns:c16="http://schemas.microsoft.com/office/drawing/2014/chart" uri="{C3380CC4-5D6E-409C-BE32-E72D297353CC}">
+              <c16:uniqueId val="{00000001-A2A1-4648-8477-86582EC37AF8}"/>
+            </c:ext>
+          </c:extLst>
+        </c:ser>
+        <c:dLbls>
+          <c:showLegendKey val="0"/>
+          <c:showVal val="0"/>
+          <c:showCatName val="0"/>
+          <c:showSerName val="0"/>
+          <c:showPercent val="0"/>
+          <c:showBubbleSize val="0"/>
+        </c:dLbls>
+        <c:gapWidth val="150"/>
+        <c:axId val="1479767983"/>
+        <c:axId val="1394136815"/>
+      </c:barChart>
+      <c:catAx>
+        <c:axId val="1479767983"/>
+        <c:scaling>
+          <c:orientation val="minMax"/>
+        </c:scaling>
+        <c:delete val="0"/>
+        <c:axPos val="b"/>
+        <c:numFmt formatCode="General" sourceLinked="1"/>
+        <c:majorTickMark val="none"/>
+        <c:minorTickMark val="none"/>
+        <c:tickLblPos val="nextTo"/>
+        <c:spPr>
+          <a:noFill/>
+          <a:ln w="9525" cap="flat" cmpd="sng" algn="ctr">
+            <a:solidFill>
+              <a:schemeClr val="tx1">
+                <a:lumMod val="15000"/>
+                <a:lumOff val="85000"/>
+              </a:schemeClr>
+            </a:solidFill>
+            <a:round/>
+          </a:ln>
+          <a:effectLst/>
+        </c:spPr>
+        <c:txPr>
+          <a:bodyPr rot="-60000000" spcFirstLastPara="1" vertOverflow="ellipsis" vert="horz" wrap="square" anchor="ctr" anchorCtr="1"/>
+          <a:lstStyle/>
+          <a:p>
+            <a:pPr>
+              <a:defRPr sz="900" b="0" i="0" u="none" strike="noStrike" kern="1200" baseline="0">
+                <a:solidFill>
+                  <a:schemeClr val="tx1">
+                    <a:lumMod val="65000"/>
+                    <a:lumOff val="35000"/>
+                  </a:schemeClr>
+                </a:solidFill>
+                <a:latin typeface="+mn-lt"/>
+                <a:ea typeface="+mn-ea"/>
+                <a:cs typeface="+mn-cs"/>
+              </a:defRPr>
+            </a:pPr>
+            <a:endParaRPr lang="en-US"/>
+          </a:p>
+        </c:txPr>
+        <c:crossAx val="1394136815"/>
+        <c:crosses val="autoZero"/>
+        <c:auto val="1"/>
+        <c:lblAlgn val="ctr"/>
+        <c:lblOffset val="100"/>
+        <c:noMultiLvlLbl val="0"/>
+      </c:catAx>
+      <c:valAx>
+        <c:axId val="1394136815"/>
+        <c:scaling>
+          <c:orientation val="minMax"/>
+        </c:scaling>
+        <c:delete val="0"/>
+        <c:axPos val="l"/>
+        <c:majorGridlines>
+          <c:spPr>
+            <a:ln w="9525" cap="flat" cmpd="sng" algn="ctr">
+              <a:solidFill>
+                <a:schemeClr val="tx1">
+                  <a:lumMod val="15000"/>
+                  <a:lumOff val="85000"/>
+                </a:schemeClr>
+              </a:solidFill>
+              <a:round/>
+            </a:ln>
+            <a:effectLst/>
+          </c:spPr>
+        </c:majorGridlines>
+        <c:title>
+          <c:tx>
+            <c:rich>
+              <a:bodyPr rot="-5400000" spcFirstLastPara="1" vertOverflow="ellipsis" vert="horz" wrap="square" anchor="ctr" anchorCtr="1"/>
+              <a:lstStyle/>
+              <a:p>
+                <a:pPr>
+                  <a:defRPr sz="1000" b="0" i="0" u="none" strike="noStrike" kern="1200" baseline="0">
+                    <a:solidFill>
+                      <a:schemeClr val="tx1">
+                        <a:lumMod val="65000"/>
+                        <a:lumOff val="35000"/>
+                      </a:schemeClr>
+                    </a:solidFill>
+                    <a:latin typeface="+mn-lt"/>
+                    <a:ea typeface="+mn-ea"/>
+                    <a:cs typeface="+mn-cs"/>
+                  </a:defRPr>
+                </a:pPr>
+                <a:r>
+                  <a:rPr lang="en-NZ"/>
+                  <a:t> Number</a:t>
+                </a:r>
+                <a:r>
+                  <a:rPr lang="en-NZ" baseline="0"/>
+                  <a:t> of Instances</a:t>
+                </a:r>
+                <a:endParaRPr lang="en-NZ"/>
+              </a:p>
+            </c:rich>
+          </c:tx>
+          <c:overlay val="0"/>
+          <c:spPr>
+            <a:noFill/>
+            <a:ln>
+              <a:noFill/>
+            </a:ln>
+            <a:effectLst/>
+          </c:spPr>
+          <c:txPr>
+            <a:bodyPr rot="-5400000" spcFirstLastPara="1" vertOverflow="ellipsis" vert="horz" wrap="square" anchor="ctr" anchorCtr="1"/>
+            <a:lstStyle/>
+            <a:p>
+              <a:pPr>
+                <a:defRPr sz="1000" b="0" i="0" u="none" strike="noStrike" kern="1200" baseline="0">
+                  <a:solidFill>
+                    <a:schemeClr val="tx1">
+                      <a:lumMod val="65000"/>
+                      <a:lumOff val="35000"/>
+                    </a:schemeClr>
+                  </a:solidFill>
+                  <a:latin typeface="+mn-lt"/>
+                  <a:ea typeface="+mn-ea"/>
+                  <a:cs typeface="+mn-cs"/>
+                </a:defRPr>
+              </a:pPr>
+              <a:endParaRPr lang="en-US"/>
+            </a:p>
+          </c:txPr>
+        </c:title>
+        <c:numFmt formatCode="General" sourceLinked="1"/>
+        <c:majorTickMark val="none"/>
+        <c:minorTickMark val="none"/>
+        <c:tickLblPos val="nextTo"/>
+        <c:spPr>
+          <a:noFill/>
+          <a:ln>
+            <a:noFill/>
+          </a:ln>
+          <a:effectLst/>
+        </c:spPr>
+        <c:txPr>
+          <a:bodyPr rot="-60000000" spcFirstLastPara="1" vertOverflow="ellipsis" vert="horz" wrap="square" anchor="ctr" anchorCtr="1"/>
+          <a:lstStyle/>
+          <a:p>
+            <a:pPr>
+              <a:defRPr sz="900" b="0" i="0" u="none" strike="noStrike" kern="1200" baseline="0">
+                <a:solidFill>
+                  <a:schemeClr val="tx1">
+                    <a:lumMod val="65000"/>
+                    <a:lumOff val="35000"/>
+                  </a:schemeClr>
+                </a:solidFill>
+                <a:latin typeface="+mn-lt"/>
+                <a:ea typeface="+mn-ea"/>
+                <a:cs typeface="+mn-cs"/>
+              </a:defRPr>
+            </a:pPr>
+            <a:endParaRPr lang="en-US"/>
+          </a:p>
+        </c:txPr>
+        <c:crossAx val="1479767983"/>
+        <c:crosses val="autoZero"/>
+        <c:crossBetween val="between"/>
+      </c:valAx>
+      <c:dTable>
+        <c:showHorzBorder val="1"/>
+        <c:showVertBorder val="1"/>
+        <c:showOutline val="1"/>
+        <c:showKeys val="1"/>
+        <c:spPr>
+          <a:noFill/>
+          <a:ln w="9525" cap="flat" cmpd="sng" algn="ctr">
+            <a:solidFill>
+              <a:schemeClr val="tx1">
+                <a:lumMod val="15000"/>
+                <a:lumOff val="85000"/>
+              </a:schemeClr>
+            </a:solidFill>
+            <a:round/>
+          </a:ln>
+          <a:effectLst/>
+        </c:spPr>
+        <c:txPr>
+          <a:bodyPr rot="0" spcFirstLastPara="1" vertOverflow="ellipsis" vert="horz" wrap="square" anchor="ctr" anchorCtr="1"/>
+          <a:lstStyle/>
+          <a:p>
+            <a:pPr rtl="0">
+              <a:defRPr sz="900" b="0" i="0" u="none" strike="noStrike" kern="1200" baseline="0">
+                <a:solidFill>
+                  <a:schemeClr val="tx1">
+                    <a:lumMod val="65000"/>
+                    <a:lumOff val="35000"/>
+                  </a:schemeClr>
+                </a:solidFill>
+                <a:latin typeface="+mn-lt"/>
+                <a:ea typeface="+mn-ea"/>
+                <a:cs typeface="+mn-cs"/>
+              </a:defRPr>
+            </a:pPr>
+            <a:endParaRPr lang="en-US"/>
+          </a:p>
+        </c:txPr>
+      </c:dTable>
+      <c:spPr>
+        <a:noFill/>
+        <a:ln>
+          <a:noFill/>
+        </a:ln>
+        <a:effectLst/>
+      </c:spPr>
+    </c:plotArea>
+    <c:plotVisOnly val="1"/>
+    <c:dispBlanksAs val="gap"/>
+    <c:extLst>
+      <c:ext xmlns:c16r3="http://schemas.microsoft.com/office/drawing/2017/03/chart" uri="{56B9EC1D-385E-4148-901F-78D8002777C0}">
+        <c16r3:dataDisplayOptions16>
+          <c16r3:dispNaAsBlank val="1"/>
+        </c16r3:dataDisplayOptions16>
+      </c:ext>
+    </c:extLst>
+    <c:showDLblsOverMax val="0"/>
+  </c:chart>
+  <c:spPr>
+    <a:solidFill>
+      <a:schemeClr val="bg1"/>
+    </a:solidFill>
+    <a:ln w="9525" cap="flat" cmpd="sng" algn="ctr">
+      <a:solidFill>
+        <a:schemeClr val="tx1">
+          <a:lumMod val="15000"/>
+          <a:lumOff val="85000"/>
+        </a:schemeClr>
+      </a:solidFill>
+      <a:round/>
+    </a:ln>
+    <a:effectLst/>
+  </c:spPr>
+  <c:txPr>
+    <a:bodyPr/>
+    <a:lstStyle/>
+    <a:p>
+      <a:pPr>
+        <a:defRPr/>
+      </a:pPr>
+      <a:endParaRPr lang="en-US"/>
+    </a:p>
+  </c:txPr>
+  <c:externalData r:id="rId3">
+    <c:autoUpdate val="0"/>
+  </c:externalData>
+</c:chartSpace>
+</file>
+
+<file path=word/charts/colors1.xml><?xml version="1.0" encoding="utf-8"?>
+<cs:colorStyle xmlns:cs="http://schemas.microsoft.com/office/drawing/2012/chartStyle" xmlns:a="http://schemas.openxmlformats.org/drawingml/2006/main" meth="cycle" id="10">
+  <a:schemeClr val="accent1"/>
+  <a:schemeClr val="accent2"/>
+  <a:schemeClr val="accent3"/>
+  <a:schemeClr val="accent4"/>
+  <a:schemeClr val="accent5"/>
+  <a:schemeClr val="accent6"/>
+  <cs:variation/>
+  <cs:variation>
+    <a:lumMod val="60000"/>
+  </cs:variation>
+  <cs:variation>
+    <a:lumMod val="80000"/>
+    <a:lumOff val="20000"/>
+  </cs:variation>
+  <cs:variation>
+    <a:lumMod val="80000"/>
+  </cs:variation>
+  <cs:variation>
+    <a:lumMod val="60000"/>
+    <a:lumOff val="40000"/>
+  </cs:variation>
+  <cs:variation>
+    <a:lumMod val="50000"/>
+  </cs:variation>
+  <cs:variation>
+    <a:lumMod val="70000"/>
+    <a:lumOff val="30000"/>
+  </cs:variation>
+  <cs:variation>
+    <a:lumMod val="70000"/>
+  </cs:variation>
+  <cs:variation>
+    <a:lumMod val="50000"/>
+    <a:lumOff val="50000"/>
+  </cs:variation>
+</cs:colorStyle>
+</file>
+
+<file path=word/charts/style1.xml><?xml version="1.0" encoding="utf-8"?>
+<cs:chartStyle xmlns:cs="http://schemas.microsoft.com/office/drawing/2012/chartStyle" xmlns:a="http://schemas.openxmlformats.org/drawingml/2006/main" id="201">
+  <cs:axisTitle>
+    <cs:lnRef idx="0"/>
+    <cs:fillRef idx="0"/>
+    <cs:effectRef idx="0"/>
+    <cs:fontRef idx="minor">
+      <a:schemeClr val="tx1">
+        <a:lumMod val="65000"/>
+        <a:lumOff val="35000"/>
+      </a:schemeClr>
+    </cs:fontRef>
+    <cs:defRPr sz="1000" kern="1200"/>
+  </cs:axisTitle>
+  <cs:categoryAxis>
+    <cs:lnRef idx="0"/>
+    <cs:fillRef idx="0"/>
+    <cs:effectRef idx="0"/>
+    <cs:fontRef idx="minor">
+      <a:schemeClr val="tx1">
+        <a:lumMod val="65000"/>
+        <a:lumOff val="35000"/>
+      </a:schemeClr>
+    </cs:fontRef>
+    <cs:spPr>
+      <a:ln w="9525" cap="flat" cmpd="sng" algn="ctr">
+        <a:solidFill>
+          <a:schemeClr val="tx1">
+            <a:lumMod val="15000"/>
+            <a:lumOff val="85000"/>
+          </a:schemeClr>
+        </a:solidFill>
+        <a:round/>
+      </a:ln>
+    </cs:spPr>
+    <cs:defRPr sz="900" kern="1200"/>
+  </cs:categoryAxis>
+  <cs:chartArea mods="allowNoFillOverride allowNoLineOverride">
+    <cs:lnRef idx="0"/>
+    <cs:fillRef idx="0"/>
+    <cs:effectRef idx="0"/>
+    <cs:fontRef idx="minor">
+      <a:schemeClr val="tx1"/>
+    </cs:fontRef>
+    <cs:spPr>
+      <a:solidFill>
+        <a:schemeClr val="bg1"/>
+      </a:solidFill>
+      <a:ln w="9525" cap="flat" cmpd="sng" algn="ctr">
+        <a:solidFill>
+          <a:schemeClr val="tx1">
+            <a:lumMod val="15000"/>
+            <a:lumOff val="85000"/>
+          </a:schemeClr>
+        </a:solidFill>
+        <a:round/>
+      </a:ln>
+    </cs:spPr>
+    <cs:defRPr sz="1000" kern="1200"/>
+  </cs:chartArea>
+  <cs:dataLabel>
+    <cs:lnRef idx="0"/>
+    <cs:fillRef idx="0"/>
+    <cs:effectRef idx="0"/>
+    <cs:fontRef idx="minor">
+      <a:schemeClr val="tx1">
+        <a:lumMod val="75000"/>
+        <a:lumOff val="25000"/>
+      </a:schemeClr>
+    </cs:fontRef>
+    <cs:defRPr sz="900" kern="1200"/>
+  </cs:dataLabel>
+  <cs:dataLabelCallout>
+    <cs:lnRef idx="0"/>
+    <cs:fillRef idx="0"/>
+    <cs:effectRef idx="0"/>
+    <cs:fontRef idx="minor">
+      <a:schemeClr val="dk1">
+        <a:lumMod val="65000"/>
+        <a:lumOff val="35000"/>
+      </a:schemeClr>
+    </cs:fontRef>
+    <cs:spPr>
+      <a:solidFill>
+        <a:schemeClr val="lt1"/>
+      </a:solidFill>
+      <a:ln>
+        <a:solidFill>
+          <a:schemeClr val="dk1">
+            <a:lumMod val="25000"/>
+            <a:lumOff val="75000"/>
+          </a:schemeClr>
+        </a:solidFill>
+      </a:ln>
+    </cs:spPr>
+    <cs:defRPr sz="900" kern="1200"/>
+    <cs:bodyPr rot="0" spcFirstLastPara="1" vertOverflow="clip" horzOverflow="clip" vert="horz" wrap="square" lIns="36576" tIns="18288" rIns="36576" bIns="18288" anchor="ctr" anchorCtr="1">
+      <a:spAutoFit/>
+    </cs:bodyPr>
+  </cs:dataLabelCallout>
+  <cs:dataPoint>
+    <cs:lnRef idx="0"/>
+    <cs:fillRef idx="1">
+      <cs:styleClr val="auto"/>
+    </cs:fillRef>
+    <cs:effectRef idx="0"/>
+    <cs:fontRef idx="minor">
+      <a:schemeClr val="tx1"/>
+    </cs:fontRef>
+  </cs:dataPoint>
+  <cs:dataPoint3D>
+    <cs:lnRef idx="0"/>
+    <cs:fillRef idx="1">
+      <cs:styleClr val="auto"/>
+    </cs:fillRef>
+    <cs:effectRef idx="0"/>
+    <cs:fontRef idx="minor">
+      <a:schemeClr val="tx1"/>
+    </cs:fontRef>
+  </cs:dataPoint3D>
+  <cs:dataPointLine>
+    <cs:lnRef idx="0">
+      <cs:styleClr val="auto"/>
+    </cs:lnRef>
+    <cs:fillRef idx="1"/>
+    <cs:effectRef idx="0"/>
+    <cs:fontRef idx="minor">
+      <a:schemeClr val="tx1"/>
+    </cs:fontRef>
+    <cs:spPr>
+      <a:ln w="28575" cap="rnd">
+        <a:solidFill>
+          <a:schemeClr val="phClr"/>
+        </a:solidFill>
+        <a:round/>
+      </a:ln>
+    </cs:spPr>
+  </cs:dataPointLine>
+  <cs:dataPointMarker>
+    <cs:lnRef idx="0">
+      <cs:styleClr val="auto"/>
+    </cs:lnRef>
+    <cs:fillRef idx="1">
+      <cs:styleClr val="auto"/>
+    </cs:fillRef>
+    <cs:effectRef idx="0"/>
+    <cs:fontRef idx="minor">
+      <a:schemeClr val="tx1"/>
+    </cs:fontRef>
+    <cs:spPr>
+      <a:ln w="9525">
+        <a:solidFill>
+          <a:schemeClr val="phClr"/>
+        </a:solidFill>
+      </a:ln>
+    </cs:spPr>
+  </cs:dataPointMarker>
+  <cs:dataPointMarkerLayout symbol="circle" size="5"/>
+  <cs:dataPointWireframe>
+    <cs:lnRef idx="0">
+      <cs:styleClr val="auto"/>
+    </cs:lnRef>
+    <cs:fillRef idx="1"/>
+    <cs:effectRef idx="0"/>
+    <cs:fontRef idx="minor">
+      <a:schemeClr val="tx1"/>
+    </cs:fontRef>
+    <cs:spPr>
+      <a:ln w="9525" cap="rnd">
+        <a:solidFill>
+          <a:schemeClr val="phClr"/>
+        </a:solidFill>
+        <a:round/>
+      </a:ln>
+    </cs:spPr>
+  </cs:dataPointWireframe>
+  <cs:dataTable>
+    <cs:lnRef idx="0"/>
+    <cs:fillRef idx="0"/>
+    <cs:effectRef idx="0"/>
+    <cs:fontRef idx="minor">
+      <a:schemeClr val="tx1">
+        <a:lumMod val="65000"/>
+        <a:lumOff val="35000"/>
+      </a:schemeClr>
+    </cs:fontRef>
+    <cs:spPr>
+      <a:noFill/>
+      <a:ln w="9525" cap="flat" cmpd="sng" algn="ctr">
+        <a:solidFill>
+          <a:schemeClr val="tx1">
+            <a:lumMod val="15000"/>
+            <a:lumOff val="85000"/>
+          </a:schemeClr>
+        </a:solidFill>
+        <a:round/>
+      </a:ln>
+    </cs:spPr>
+    <cs:defRPr sz="900" kern="1200"/>
+  </cs:dataTable>
+  <cs:downBar>
+    <cs:lnRef idx="0"/>
+    <cs:fillRef idx="0"/>
+    <cs:effectRef idx="0"/>
+    <cs:fontRef idx="minor">
+      <a:schemeClr val="dk1"/>
+    </cs:fontRef>
+    <cs:spPr>
+      <a:solidFill>
+        <a:schemeClr val="dk1">
+          <a:lumMod val="65000"/>
+          <a:lumOff val="35000"/>
+        </a:schemeClr>
+      </a:solidFill>
+      <a:ln w="9525">
+        <a:solidFill>
+          <a:schemeClr val="tx1">
+            <a:lumMod val="65000"/>
+            <a:lumOff val="35000"/>
+          </a:schemeClr>
+        </a:solidFill>
+      </a:ln>
+    </cs:spPr>
+  </cs:downBar>
+  <cs:dropLine>
+    <cs:lnRef idx="0"/>
+    <cs:fillRef idx="0"/>
+    <cs:effectRef idx="0"/>
+    <cs:fontRef idx="minor">
+      <a:schemeClr val="tx1"/>
+    </cs:fontRef>
+    <cs:spPr>
+      <a:ln w="9525" cap="flat" cmpd="sng" algn="ctr">
+        <a:solidFill>
+          <a:schemeClr val="tx1">
+            <a:lumMod val="35000"/>
+            <a:lumOff val="65000"/>
+          </a:schemeClr>
+        </a:solidFill>
+        <a:round/>
+      </a:ln>
+    </cs:spPr>
+  </cs:dropLine>
+  <cs:errorBar>
+    <cs:lnRef idx="0"/>
+    <cs:fillRef idx="0"/>
+    <cs:effectRef idx="0"/>
+    <cs:fontRef idx="minor">
+      <a:schemeClr val="tx1"/>
+    </cs:fontRef>
+    <cs:spPr>
+      <a:ln w="9525" cap="flat" cmpd="sng" algn="ctr">
+        <a:solidFill>
+          <a:schemeClr val="tx1">
+            <a:lumMod val="65000"/>
+            <a:lumOff val="35000"/>
+          </a:schemeClr>
+        </a:solidFill>
+        <a:round/>
+      </a:ln>
+    </cs:spPr>
+  </cs:errorBar>
+  <cs:floor>
+    <cs:lnRef idx="0"/>
+    <cs:fillRef idx="0"/>
+    <cs:effectRef idx="0"/>
+    <cs:fontRef idx="minor">
+      <a:schemeClr val="tx1"/>
+    </cs:fontRef>
+    <cs:spPr>
+      <a:noFill/>
+      <a:ln>
+        <a:noFill/>
+      </a:ln>
+    </cs:spPr>
+  </cs:floor>
+  <cs:gridlineMajor>
+    <cs:lnRef idx="0"/>
+    <cs:fillRef idx="0"/>
+    <cs:effectRef idx="0"/>
+    <cs:fontRef idx="minor">
+      <a:schemeClr val="tx1"/>
+    </cs:fontRef>
+    <cs:spPr>
+      <a:ln w="9525" cap="flat" cmpd="sng" algn="ctr">
+        <a:solidFill>
+          <a:schemeClr val="tx1">
+            <a:lumMod val="15000"/>
+            <a:lumOff val="85000"/>
+          </a:schemeClr>
+        </a:solidFill>
+        <a:round/>
+      </a:ln>
+    </cs:spPr>
+  </cs:gridlineMajor>
+  <cs:gridlineMinor>
+    <cs:lnRef idx="0"/>
+    <cs:fillRef idx="0"/>
+    <cs:effectRef idx="0"/>
+    <cs:fontRef idx="minor">
+      <a:schemeClr val="tx1"/>
+    </cs:fontRef>
+    <cs:spPr>
+      <a:ln w="9525" cap="flat" cmpd="sng" algn="ctr">
+        <a:solidFill>
+          <a:schemeClr val="tx1">
+            <a:lumMod val="5000"/>
+            <a:lumOff val="95000"/>
+          </a:schemeClr>
+        </a:solidFill>
+        <a:round/>
+      </a:ln>
+    </cs:spPr>
+  </cs:gridlineMinor>
+  <cs:hiLoLine>
+    <cs:lnRef idx="0"/>
+    <cs:fillRef idx="0"/>
+    <cs:effectRef idx="0"/>
+    <cs:fontRef idx="minor">
+      <a:schemeClr val="tx1"/>
+    </cs:fontRef>
+    <cs:spPr>
+      <a:ln w="9525" cap="flat" cmpd="sng" algn="ctr">
+        <a:solidFill>
+          <a:schemeClr val="tx1">
+            <a:lumMod val="75000"/>
+            <a:lumOff val="25000"/>
+          </a:schemeClr>
+        </a:solidFill>
+        <a:round/>
+      </a:ln>
+    </cs:spPr>
+  </cs:hiLoLine>
+  <cs:leaderLine>
+    <cs:lnRef idx="0"/>
+    <cs:fillRef idx="0"/>
+    <cs:effectRef idx="0"/>
+    <cs:fontRef idx="minor">
+      <a:schemeClr val="tx1"/>
+    </cs:fontRef>
+    <cs:spPr>
+      <a:ln w="9525" cap="flat" cmpd="sng" algn="ctr">
+        <a:solidFill>
+          <a:schemeClr val="tx1">
+            <a:lumMod val="35000"/>
+            <a:lumOff val="65000"/>
+          </a:schemeClr>
+        </a:solidFill>
+        <a:round/>
+      </a:ln>
+    </cs:spPr>
+  </cs:leaderLine>
+  <cs:legend>
+    <cs:lnRef idx="0"/>
+    <cs:fillRef idx="0"/>
+    <cs:effectRef idx="0"/>
+    <cs:fontRef idx="minor">
+      <a:schemeClr val="tx1">
+        <a:lumMod val="65000"/>
+        <a:lumOff val="35000"/>
+      </a:schemeClr>
+    </cs:fontRef>
+    <cs:defRPr sz="900" kern="1200"/>
+  </cs:legend>
+  <cs:plotArea mods="allowNoFillOverride allowNoLineOverride">
+    <cs:lnRef idx="0"/>
+    <cs:fillRef idx="0"/>
+    <cs:effectRef idx="0"/>
+    <cs:fontRef idx="minor">
+      <a:schemeClr val="tx1"/>
+    </cs:fontRef>
+  </cs:plotArea>
+  <cs:plotArea3D mods="allowNoFillOverride allowNoLineOverride">
+    <cs:lnRef idx="0"/>
+    <cs:fillRef idx="0"/>
+    <cs:effectRef idx="0"/>
+    <cs:fontRef idx="minor">
+      <a:schemeClr val="tx1"/>
+    </cs:fontRef>
+  </cs:plotArea3D>
+  <cs:seriesAxis>
+    <cs:lnRef idx="0"/>
+    <cs:fillRef idx="0"/>
+    <cs:effectRef idx="0"/>
+    <cs:fontRef idx="minor">
+      <a:schemeClr val="tx1">
+        <a:lumMod val="65000"/>
+        <a:lumOff val="35000"/>
+      </a:schemeClr>
+    </cs:fontRef>
+    <cs:defRPr sz="900" kern="1200"/>
+  </cs:seriesAxis>
+  <cs:seriesLine>
+    <cs:lnRef idx="0"/>
+    <cs:fillRef idx="0"/>
+    <cs:effectRef idx="0"/>
+    <cs:fontRef idx="minor">
+      <a:schemeClr val="tx1"/>
+    </cs:fontRef>
+    <cs:spPr>
+      <a:ln w="9525" cap="flat" cmpd="sng" algn="ctr">
+        <a:solidFill>
+          <a:schemeClr val="tx1">
+            <a:lumMod val="35000"/>
+            <a:lumOff val="65000"/>
+          </a:schemeClr>
+        </a:solidFill>
+        <a:round/>
+      </a:ln>
+    </cs:spPr>
+  </cs:seriesLine>
+  <cs:title>
+    <cs:lnRef idx="0"/>
+    <cs:fillRef idx="0"/>
+    <cs:effectRef idx="0"/>
+    <cs:fontRef idx="minor">
+      <a:schemeClr val="tx1">
+        <a:lumMod val="65000"/>
+        <a:lumOff val="35000"/>
+      </a:schemeClr>
+    </cs:fontRef>
+    <cs:defRPr sz="1400" b="0" kern="1200" spc="0" baseline="0"/>
+  </cs:title>
+  <cs:trendline>
+    <cs:lnRef idx="0">
+      <cs:styleClr val="auto"/>
+    </cs:lnRef>
+    <cs:fillRef idx="0"/>
+    <cs:effectRef idx="0"/>
+    <cs:fontRef idx="minor">
+      <a:schemeClr val="tx1"/>
+    </cs:fontRef>
+    <cs:spPr>
+      <a:ln w="19050" cap="rnd">
+        <a:solidFill>
+          <a:schemeClr val="phClr"/>
+        </a:solidFill>
+        <a:prstDash val="sysDot"/>
+      </a:ln>
+    </cs:spPr>
+  </cs:trendline>
+  <cs:trendlineLabel>
+    <cs:lnRef idx="0"/>
+    <cs:fillRef idx="0"/>
+    <cs:effectRef idx="0"/>
+    <cs:fontRef idx="minor">
+      <a:schemeClr val="tx1">
+        <a:lumMod val="65000"/>
+        <a:lumOff val="35000"/>
+      </a:schemeClr>
+    </cs:fontRef>
+    <cs:defRPr sz="900" kern="1200"/>
+  </cs:trendlineLabel>
+  <cs:upBar>
+    <cs:lnRef idx="0"/>
+    <cs:fillRef idx="0"/>
+    <cs:effectRef idx="0"/>
+    <cs:fontRef idx="minor">
+      <a:schemeClr val="dk1"/>
+    </cs:fontRef>
+    <cs:spPr>
+      <a:solidFill>
+        <a:schemeClr val="lt1"/>
+      </a:solidFill>
+      <a:ln w="9525">
+        <a:solidFill>
+          <a:schemeClr val="tx1">
+            <a:lumMod val="15000"/>
+            <a:lumOff val="85000"/>
+          </a:schemeClr>
+        </a:solidFill>
+      </a:ln>
+    </cs:spPr>
+  </cs:upBar>
+  <cs:valueAxis>
+    <cs:lnRef idx="0"/>
+    <cs:fillRef idx="0"/>
+    <cs:effectRef idx="0"/>
+    <cs:fontRef idx="minor">
+      <a:schemeClr val="tx1">
+        <a:lumMod val="65000"/>
+        <a:lumOff val="35000"/>
+      </a:schemeClr>
+    </cs:fontRef>
+    <cs:defRPr sz="900" kern="1200"/>
+  </cs:valueAxis>
+  <cs:wall>
+    <cs:lnRef idx="0"/>
+    <cs:fillRef idx="0"/>
+    <cs:effectRef idx="0"/>
+    <cs:fontRef idx="minor">
+      <a:schemeClr val="tx1"/>
+    </cs:fontRef>
+    <cs:spPr>
+      <a:noFill/>
+      <a:ln>
+        <a:noFill/>
+      </a:ln>
+    </cs:spPr>
+  </cs:wall>
+</cs:chartStyle>
 </file>
 
 <file path=word/theme/theme1.xml><?xml version="1.0" encoding="utf-8"?>

</xml_diff>